<commit_message>
update checklist with git commits
added commit links for specific devs to checklist
</commit_message>
<xml_diff>
--- a/repo docs/Checklist.docx
+++ b/repo docs/Checklist.docx
@@ -6,13 +6,14 @@
       <w:tblPr>
         <w:tblStyle w:val="GridTable5Dark"/>
         <w:tblW w:w="0" w:type="auto"/>
+        <w:tblLayout w:type="fixed"/>
         <w:tblLook w:val="04A0" w:firstRow="1" w:lastRow="0" w:firstColumn="1" w:lastColumn="0" w:noHBand="0" w:noVBand="1"/>
       </w:tblPr>
       <w:tblGrid>
-        <w:gridCol w:w="2210"/>
-        <w:gridCol w:w="2493"/>
-        <w:gridCol w:w="2213"/>
-        <w:gridCol w:w="2434"/>
+        <w:gridCol w:w="1233"/>
+        <w:gridCol w:w="2013"/>
+        <w:gridCol w:w="1429"/>
+        <w:gridCol w:w="4675"/>
       </w:tblGrid>
       <w:tr>
         <w:trPr>
@@ -21,7 +22,7 @@
         <w:tc>
           <w:tcPr>
             <w:cnfStyle w:val="001000000000" w:firstRow="0" w:lastRow="0" w:firstColumn="1" w:lastColumn="0" w:oddVBand="0" w:evenVBand="0" w:oddHBand="0" w:evenHBand="0" w:firstRowFirstColumn="0" w:firstRowLastColumn="0" w:lastRowFirstColumn="0" w:lastRowLastColumn="0"/>
-            <w:tcW w:w="2337" w:type="dxa"/>
+            <w:tcW w:w="1233" w:type="dxa"/>
           </w:tcPr>
           <w:p>
             <w:proofErr w:type="spellStart"/>
@@ -33,7 +34,7 @@
         </w:tc>
         <w:tc>
           <w:tcPr>
-            <w:tcW w:w="2337" w:type="dxa"/>
+            <w:tcW w:w="2013" w:type="dxa"/>
           </w:tcPr>
           <w:p>
             <w:pPr>
@@ -49,7 +50,7 @@
         </w:tc>
         <w:tc>
           <w:tcPr>
-            <w:tcW w:w="2338" w:type="dxa"/>
+            <w:tcW w:w="1429" w:type="dxa"/>
           </w:tcPr>
           <w:p>
             <w:pPr>
@@ -62,7 +63,7 @@
         </w:tc>
         <w:tc>
           <w:tcPr>
-            <w:tcW w:w="2338" w:type="dxa"/>
+            <w:tcW w:w="4675" w:type="dxa"/>
           </w:tcPr>
           <w:p>
             <w:pPr>
@@ -81,7 +82,7 @@
         <w:tc>
           <w:tcPr>
             <w:cnfStyle w:val="001000000000" w:firstRow="0" w:lastRow="0" w:firstColumn="1" w:lastColumn="0" w:oddVBand="0" w:evenVBand="0" w:oddHBand="0" w:evenHBand="0" w:firstRowFirstColumn="0" w:firstRowLastColumn="0" w:lastRowFirstColumn="0" w:lastRowLastColumn="0"/>
-            <w:tcW w:w="2337" w:type="dxa"/>
+            <w:tcW w:w="1233" w:type="dxa"/>
           </w:tcPr>
           <w:p>
             <w:r>
@@ -91,7 +92,7 @@
         </w:tc>
         <w:tc>
           <w:tcPr>
-            <w:tcW w:w="2337" w:type="dxa"/>
+            <w:tcW w:w="2013" w:type="dxa"/>
           </w:tcPr>
           <w:p>
             <w:pPr>
@@ -121,7 +122,7 @@
         </w:tc>
         <w:tc>
           <w:tcPr>
-            <w:tcW w:w="2338" w:type="dxa"/>
+            <w:tcW w:w="1429" w:type="dxa"/>
           </w:tcPr>
           <w:p>
             <w:pPr>
@@ -130,11 +131,14 @@
             <w:r>
               <w:t>In development</w:t>
             </w:r>
-          </w:p>
-        </w:tc>
-        <w:tc>
-          <w:tcPr>
-            <w:tcW w:w="2338" w:type="dxa"/>
+            <w:r>
+              <w:t xml:space="preserve"> </w:t>
+            </w:r>
+          </w:p>
+        </w:tc>
+        <w:tc>
+          <w:tcPr>
+            <w:tcW w:w="4675" w:type="dxa"/>
           </w:tcPr>
           <w:p>
             <w:pPr>
@@ -142,6 +146,19 @@
             </w:pPr>
             <w:r>
               <w:t>Developers actively developing the site</w:t>
+            </w:r>
+          </w:p>
+          <w:p>
+            <w:pPr>
+              <w:cnfStyle w:val="000000100000" w:firstRow="0" w:lastRow="0" w:firstColumn="0" w:lastColumn="0" w:oddVBand="0" w:evenVBand="0" w:oddHBand="1" w:evenHBand="0" w:firstRowFirstColumn="0" w:firstRowLastColumn="0" w:lastRowFirstColumn="0" w:lastRowLastColumn="0"/>
+            </w:pPr>
+          </w:p>
+          <w:p>
+            <w:pPr>
+              <w:cnfStyle w:val="000000100000" w:firstRow="0" w:lastRow="0" w:firstColumn="0" w:lastColumn="0" w:oddVBand="0" w:evenVBand="0" w:oddHBand="1" w:evenHBand="0" w:firstRowFirstColumn="0" w:firstRowLastColumn="0" w:lastRowFirstColumn="0" w:lastRowLastColumn="0"/>
+            </w:pPr>
+            <w:r>
+              <w:t>-Nick commit to add map functionality</w:t>
             </w:r>
           </w:p>
         </w:tc>
@@ -150,13 +167,13 @@
         <w:tc>
           <w:tcPr>
             <w:cnfStyle w:val="001000000000" w:firstRow="0" w:lastRow="0" w:firstColumn="1" w:lastColumn="0" w:oddVBand="0" w:evenVBand="0" w:oddHBand="0" w:evenHBand="0" w:firstRowFirstColumn="0" w:firstRowLastColumn="0" w:lastRowFirstColumn="0" w:lastRowLastColumn="0"/>
-            <w:tcW w:w="2337" w:type="dxa"/>
+            <w:tcW w:w="1233" w:type="dxa"/>
           </w:tcPr>
           <w:p/>
         </w:tc>
         <w:tc>
           <w:tcPr>
-            <w:tcW w:w="2337" w:type="dxa"/>
+            <w:tcW w:w="2013" w:type="dxa"/>
           </w:tcPr>
           <w:p>
             <w:pPr>
@@ -177,7 +194,7 @@
         </w:tc>
         <w:tc>
           <w:tcPr>
-            <w:tcW w:w="2338" w:type="dxa"/>
+            <w:tcW w:w="1429" w:type="dxa"/>
           </w:tcPr>
           <w:p>
             <w:pPr>
@@ -190,7 +207,7 @@
         </w:tc>
         <w:tc>
           <w:tcPr>
-            <w:tcW w:w="2338" w:type="dxa"/>
+            <w:tcW w:w="4675" w:type="dxa"/>
           </w:tcPr>
           <w:p>
             <w:pPr>
@@ -210,13 +227,13 @@
         <w:tc>
           <w:tcPr>
             <w:cnfStyle w:val="001000000000" w:firstRow="0" w:lastRow="0" w:firstColumn="1" w:lastColumn="0" w:oddVBand="0" w:evenVBand="0" w:oddHBand="0" w:evenHBand="0" w:firstRowFirstColumn="0" w:firstRowLastColumn="0" w:lastRowFirstColumn="0" w:lastRowLastColumn="0"/>
-            <w:tcW w:w="2337" w:type="dxa"/>
+            <w:tcW w:w="1233" w:type="dxa"/>
           </w:tcPr>
           <w:p/>
         </w:tc>
         <w:tc>
           <w:tcPr>
-            <w:tcW w:w="2337" w:type="dxa"/>
+            <w:tcW w:w="2013" w:type="dxa"/>
           </w:tcPr>
           <w:p>
             <w:pPr>
@@ -234,7 +251,7 @@
         </w:tc>
         <w:tc>
           <w:tcPr>
-            <w:tcW w:w="2338" w:type="dxa"/>
+            <w:tcW w:w="1429" w:type="dxa"/>
           </w:tcPr>
           <w:p>
             <w:pPr>
@@ -247,7 +264,7 @@
         </w:tc>
         <w:tc>
           <w:tcPr>
-            <w:tcW w:w="2338" w:type="dxa"/>
+            <w:tcW w:w="4675" w:type="dxa"/>
           </w:tcPr>
           <w:p>
             <w:pPr>
@@ -274,13 +291,13 @@
         <w:tc>
           <w:tcPr>
             <w:cnfStyle w:val="001000000000" w:firstRow="0" w:lastRow="0" w:firstColumn="1" w:lastColumn="0" w:oddVBand="0" w:evenVBand="0" w:oddHBand="0" w:evenHBand="0" w:firstRowFirstColumn="0" w:firstRowLastColumn="0" w:lastRowFirstColumn="0" w:lastRowLastColumn="0"/>
-            <w:tcW w:w="2337" w:type="dxa"/>
+            <w:tcW w:w="1233" w:type="dxa"/>
           </w:tcPr>
           <w:p/>
         </w:tc>
         <w:tc>
           <w:tcPr>
-            <w:tcW w:w="2337" w:type="dxa"/>
+            <w:tcW w:w="2013" w:type="dxa"/>
           </w:tcPr>
           <w:p>
             <w:pPr>
@@ -298,7 +315,7 @@
         </w:tc>
         <w:tc>
           <w:tcPr>
-            <w:tcW w:w="2338" w:type="dxa"/>
+            <w:tcW w:w="1429" w:type="dxa"/>
           </w:tcPr>
           <w:p>
             <w:pPr>
@@ -311,7 +328,7 @@
         </w:tc>
         <w:tc>
           <w:tcPr>
-            <w:tcW w:w="2338" w:type="dxa"/>
+            <w:tcW w:w="4675" w:type="dxa"/>
           </w:tcPr>
           <w:p>
             <w:pPr>
@@ -335,6 +352,35 @@
             <w:proofErr w:type="spellEnd"/>
             <w:r>
               <w:t xml:space="preserve"> commits occur regularly </w:t>
+            </w:r>
+          </w:p>
+          <w:p>
+            <w:pPr>
+              <w:cnfStyle w:val="000000000000" w:firstRow="0" w:lastRow="0" w:firstColumn="0" w:lastColumn="0" w:oddVBand="0" w:evenVBand="0" w:oddHBand="0" w:evenHBand="0" w:firstRowFirstColumn="0" w:firstRowLastColumn="0" w:lastRowFirstColumn="0" w:lastRowLastColumn="0"/>
+            </w:pPr>
+            <w:hyperlink r:id="rId7" w:history="1">
+              <w:r>
+                <w:rPr>
+                  <w:rStyle w:val="Hyperlink"/>
+                </w:rPr>
+                <w:t>https://github.com/Sean-Hicks/COSC-412-Group-Project/commit/64054962a04b111eabc376cefe076441394e225e</w:t>
+              </w:r>
+            </w:hyperlink>
+          </w:p>
+          <w:p>
+            <w:pPr>
+              <w:cnfStyle w:val="000000000000" w:firstRow="0" w:lastRow="0" w:firstColumn="0" w:lastColumn="0" w:oddVBand="0" w:evenVBand="0" w:oddHBand="0" w:evenHBand="0" w:firstRowFirstColumn="0" w:firstRowLastColumn="0" w:lastRowFirstColumn="0" w:lastRowLastColumn="0"/>
+            </w:pPr>
+          </w:p>
+          <w:p>
+            <w:pPr>
+              <w:tabs>
+                <w:tab w:val="left" w:pos="1190"/>
+              </w:tabs>
+              <w:cnfStyle w:val="000000000000" w:firstRow="0" w:lastRow="0" w:firstColumn="0" w:lastColumn="0" w:oddVBand="0" w:evenVBand="0" w:oddHBand="0" w:evenHBand="0" w:firstRowFirstColumn="0" w:firstRowLastColumn="0" w:lastRowFirstColumn="0" w:lastRowLastColumn="0"/>
+            </w:pPr>
+            <w:r>
+              <w:tab/>
             </w:r>
           </w:p>
         </w:tc>
@@ -346,7 +392,7 @@
         <w:tc>
           <w:tcPr>
             <w:cnfStyle w:val="001000000000" w:firstRow="0" w:lastRow="0" w:firstColumn="1" w:lastColumn="0" w:oddVBand="0" w:evenVBand="0" w:oddHBand="0" w:evenHBand="0" w:firstRowFirstColumn="0" w:firstRowLastColumn="0" w:lastRowFirstColumn="0" w:lastRowLastColumn="0"/>
-            <w:tcW w:w="2337" w:type="dxa"/>
+            <w:tcW w:w="1233" w:type="dxa"/>
           </w:tcPr>
           <w:p>
             <w:r>
@@ -356,7 +402,7 @@
         </w:tc>
         <w:tc>
           <w:tcPr>
-            <w:tcW w:w="2337" w:type="dxa"/>
+            <w:tcW w:w="2013" w:type="dxa"/>
           </w:tcPr>
           <w:p>
             <w:pPr>
@@ -374,7 +420,7 @@
         </w:tc>
         <w:tc>
           <w:tcPr>
-            <w:tcW w:w="2338" w:type="dxa"/>
+            <w:tcW w:w="1429" w:type="dxa"/>
           </w:tcPr>
           <w:p>
             <w:pPr>
@@ -387,7 +433,7 @@
         </w:tc>
         <w:tc>
           <w:tcPr>
-            <w:tcW w:w="2338" w:type="dxa"/>
+            <w:tcW w:w="4675" w:type="dxa"/>
           </w:tcPr>
           <w:p>
             <w:pPr>
@@ -403,13 +449,13 @@
         <w:tc>
           <w:tcPr>
             <w:cnfStyle w:val="001000000000" w:firstRow="0" w:lastRow="0" w:firstColumn="1" w:lastColumn="0" w:oddVBand="0" w:evenVBand="0" w:oddHBand="0" w:evenHBand="0" w:firstRowFirstColumn="0" w:firstRowLastColumn="0" w:lastRowFirstColumn="0" w:lastRowLastColumn="0"/>
-            <w:tcW w:w="2337" w:type="dxa"/>
+            <w:tcW w:w="1233" w:type="dxa"/>
           </w:tcPr>
           <w:p/>
         </w:tc>
         <w:tc>
           <w:tcPr>
-            <w:tcW w:w="2337" w:type="dxa"/>
+            <w:tcW w:w="2013" w:type="dxa"/>
           </w:tcPr>
           <w:p>
             <w:pPr>
@@ -433,7 +479,7 @@
         </w:tc>
         <w:tc>
           <w:tcPr>
-            <w:tcW w:w="2338" w:type="dxa"/>
+            <w:tcW w:w="1429" w:type="dxa"/>
           </w:tcPr>
           <w:p>
             <w:pPr>
@@ -446,7 +492,7 @@
         </w:tc>
         <w:tc>
           <w:tcPr>
-            <w:tcW w:w="2338" w:type="dxa"/>
+            <w:tcW w:w="4675" w:type="dxa"/>
           </w:tcPr>
           <w:p>
             <w:pPr>
@@ -465,7 +511,7 @@
         <w:tc>
           <w:tcPr>
             <w:cnfStyle w:val="001000000000" w:firstRow="0" w:lastRow="0" w:firstColumn="1" w:lastColumn="0" w:oddVBand="0" w:evenVBand="0" w:oddHBand="0" w:evenHBand="0" w:firstRowFirstColumn="0" w:firstRowLastColumn="0" w:lastRowFirstColumn="0" w:lastRowLastColumn="0"/>
-            <w:tcW w:w="2337" w:type="dxa"/>
+            <w:tcW w:w="1233" w:type="dxa"/>
           </w:tcPr>
           <w:p>
             <w:r>
@@ -475,7 +521,7 @@
         </w:tc>
         <w:tc>
           <w:tcPr>
-            <w:tcW w:w="2337" w:type="dxa"/>
+            <w:tcW w:w="2013" w:type="dxa"/>
           </w:tcPr>
           <w:p>
             <w:pPr>
@@ -496,13 +542,17 @@
               <w:t xml:space="preserve"> </w:t>
             </w:r>
             <w:r>
-              <w:t>and appropriate limit.</w:t>
-            </w:r>
-          </w:p>
-        </w:tc>
-        <w:tc>
-          <w:tcPr>
-            <w:tcW w:w="2338" w:type="dxa"/>
+              <w:t xml:space="preserve">and </w:t>
+            </w:r>
+            <w:r>
+              <w:lastRenderedPageBreak/>
+              <w:t>appropriate limit.</w:t>
+            </w:r>
+          </w:p>
+        </w:tc>
+        <w:tc>
+          <w:tcPr>
+            <w:tcW w:w="1429" w:type="dxa"/>
           </w:tcPr>
           <w:p>
             <w:pPr>
@@ -510,13 +560,14 @@
               <w:cnfStyle w:val="000000100000" w:firstRow="0" w:lastRow="0" w:firstColumn="0" w:lastColumn="0" w:oddVBand="0" w:evenVBand="0" w:oddHBand="1" w:evenHBand="0" w:firstRowFirstColumn="0" w:firstRowLastColumn="0" w:lastRowFirstColumn="0" w:lastRowLastColumn="0"/>
             </w:pPr>
             <w:r>
+              <w:lastRenderedPageBreak/>
               <w:t>Pass</w:t>
             </w:r>
           </w:p>
         </w:tc>
         <w:tc>
           <w:tcPr>
-            <w:tcW w:w="2338" w:type="dxa"/>
+            <w:tcW w:w="4675" w:type="dxa"/>
           </w:tcPr>
           <w:p>
             <w:pPr>
@@ -540,13 +591,13 @@
         <w:tc>
           <w:tcPr>
             <w:cnfStyle w:val="001000000000" w:firstRow="0" w:lastRow="0" w:firstColumn="1" w:lastColumn="0" w:oddVBand="0" w:evenVBand="0" w:oddHBand="0" w:evenHBand="0" w:firstRowFirstColumn="0" w:firstRowLastColumn="0" w:lastRowFirstColumn="0" w:lastRowLastColumn="0"/>
-            <w:tcW w:w="2337" w:type="dxa"/>
+            <w:tcW w:w="1233" w:type="dxa"/>
           </w:tcPr>
           <w:p/>
         </w:tc>
         <w:tc>
           <w:tcPr>
-            <w:tcW w:w="2337" w:type="dxa"/>
+            <w:tcW w:w="2013" w:type="dxa"/>
           </w:tcPr>
           <w:p>
             <w:pPr>
@@ -564,7 +615,7 @@
         </w:tc>
         <w:tc>
           <w:tcPr>
-            <w:tcW w:w="2338" w:type="dxa"/>
+            <w:tcW w:w="1429" w:type="dxa"/>
           </w:tcPr>
           <w:p>
             <w:pPr>
@@ -577,7 +628,7 @@
         </w:tc>
         <w:tc>
           <w:tcPr>
-            <w:tcW w:w="2338" w:type="dxa"/>
+            <w:tcW w:w="4675" w:type="dxa"/>
           </w:tcPr>
           <w:p>
             <w:pPr>
@@ -601,13 +652,13 @@
         <w:tc>
           <w:tcPr>
             <w:cnfStyle w:val="001000000000" w:firstRow="0" w:lastRow="0" w:firstColumn="1" w:lastColumn="0" w:oddVBand="0" w:evenVBand="0" w:oddHBand="0" w:evenHBand="0" w:firstRowFirstColumn="0" w:firstRowLastColumn="0" w:lastRowFirstColumn="0" w:lastRowLastColumn="0"/>
-            <w:tcW w:w="2337" w:type="dxa"/>
+            <w:tcW w:w="1233" w:type="dxa"/>
           </w:tcPr>
           <w:p/>
         </w:tc>
         <w:tc>
           <w:tcPr>
-            <w:tcW w:w="2337" w:type="dxa"/>
+            <w:tcW w:w="2013" w:type="dxa"/>
           </w:tcPr>
           <w:p>
             <w:pPr>
@@ -625,7 +676,7 @@
         </w:tc>
         <w:tc>
           <w:tcPr>
-            <w:tcW w:w="2338" w:type="dxa"/>
+            <w:tcW w:w="1429" w:type="dxa"/>
           </w:tcPr>
           <w:p>
             <w:pPr>
@@ -638,7 +689,7 @@
         </w:tc>
         <w:tc>
           <w:tcPr>
-            <w:tcW w:w="2338" w:type="dxa"/>
+            <w:tcW w:w="4675" w:type="dxa"/>
           </w:tcPr>
           <w:p>
             <w:pPr>
@@ -655,6 +706,24 @@
             <w:r>
               <w:t xml:space="preserve"> bring up keywords or tags, only Pet names</w:t>
             </w:r>
+          </w:p>
+          <w:p>
+            <w:pPr>
+              <w:cnfStyle w:val="000000100000" w:firstRow="0" w:lastRow="0" w:firstColumn="0" w:lastColumn="0" w:oddVBand="0" w:evenVBand="0" w:oddHBand="1" w:evenHBand="0" w:firstRowFirstColumn="0" w:firstRowLastColumn="0" w:lastRowFirstColumn="0" w:lastRowLastColumn="0"/>
+            </w:pPr>
+            <w:hyperlink r:id="rId8" w:history="1">
+              <w:r>
+                <w:rPr>
+                  <w:rStyle w:val="Hyperlink"/>
+                </w:rPr>
+                <w:t>https://github.com/Sean-Hicks/COSC-412-Group-Project/commit/47b4a0a5d4c934561914c7c73e106581b1586e5e</w:t>
+              </w:r>
+            </w:hyperlink>
+          </w:p>
+          <w:p>
+            <w:pPr>
+              <w:cnfStyle w:val="000000100000" w:firstRow="0" w:lastRow="0" w:firstColumn="0" w:lastColumn="0" w:oddVBand="0" w:evenVBand="0" w:oddHBand="1" w:evenHBand="0" w:firstRowFirstColumn="0" w:firstRowLastColumn="0" w:lastRowFirstColumn="0" w:lastRowLastColumn="0"/>
+            </w:pPr>
           </w:p>
         </w:tc>
       </w:tr>
@@ -662,13 +731,13 @@
         <w:tc>
           <w:tcPr>
             <w:cnfStyle w:val="001000000000" w:firstRow="0" w:lastRow="0" w:firstColumn="1" w:lastColumn="0" w:oddVBand="0" w:evenVBand="0" w:oddHBand="0" w:evenHBand="0" w:firstRowFirstColumn="0" w:firstRowLastColumn="0" w:lastRowFirstColumn="0" w:lastRowLastColumn="0"/>
-            <w:tcW w:w="2337" w:type="dxa"/>
+            <w:tcW w:w="1233" w:type="dxa"/>
           </w:tcPr>
           <w:p/>
         </w:tc>
         <w:tc>
           <w:tcPr>
-            <w:tcW w:w="2337" w:type="dxa"/>
+            <w:tcW w:w="2013" w:type="dxa"/>
           </w:tcPr>
           <w:p>
             <w:pPr>
@@ -701,11 +770,7 @@
               <w:t xml:space="preserve"> </w:t>
             </w:r>
             <w:r>
-              <w:t xml:space="preserve">only for </w:t>
-            </w:r>
-            <w:r>
-              <w:lastRenderedPageBreak/>
-              <w:t>the specific keyword</w:t>
+              <w:t>only for the specific keyword</w:t>
             </w:r>
             <w:r>
               <w:t>s</w:t>
@@ -717,33 +782,46 @@
         </w:tc>
         <w:tc>
           <w:tcPr>
-            <w:tcW w:w="2338" w:type="dxa"/>
-          </w:tcPr>
-          <w:p>
-            <w:pPr>
-              <w:cnfStyle w:val="000000000000" w:firstRow="0" w:lastRow="0" w:firstColumn="0" w:lastColumn="0" w:oddVBand="0" w:evenVBand="0" w:oddHBand="0" w:evenHBand="0" w:firstRowFirstColumn="0" w:firstRowLastColumn="0" w:lastRowFirstColumn="0" w:lastRowLastColumn="0"/>
-            </w:pPr>
-            <w:r>
-              <w:lastRenderedPageBreak/>
+            <w:tcW w:w="1429" w:type="dxa"/>
+          </w:tcPr>
+          <w:p>
+            <w:pPr>
+              <w:cnfStyle w:val="000000000000" w:firstRow="0" w:lastRow="0" w:firstColumn="0" w:lastColumn="0" w:oddVBand="0" w:evenVBand="0" w:oddHBand="0" w:evenHBand="0" w:firstRowFirstColumn="0" w:firstRowLastColumn="0" w:lastRowFirstColumn="0" w:lastRowLastColumn="0"/>
+            </w:pPr>
+            <w:r>
               <w:t>WIP - Sean</w:t>
             </w:r>
           </w:p>
         </w:tc>
         <w:tc>
           <w:tcPr>
-            <w:tcW w:w="2338" w:type="dxa"/>
-          </w:tcPr>
-          <w:p>
-            <w:pPr>
-              <w:cnfStyle w:val="000000000000" w:firstRow="0" w:lastRow="0" w:firstColumn="0" w:lastColumn="0" w:oddVBand="0" w:evenVBand="0" w:oddHBand="0" w:evenHBand="0" w:firstRowFirstColumn="0" w:firstRowLastColumn="0" w:lastRowFirstColumn="0" w:lastRowLastColumn="0"/>
-            </w:pPr>
-            <w:r>
-              <w:t xml:space="preserve">Exact match functions, but also want to </w:t>
-            </w:r>
-            <w:r>
-              <w:lastRenderedPageBreak/>
-              <w:t>function on pet posts tags</w:t>
-            </w:r>
+            <w:tcW w:w="4675" w:type="dxa"/>
+          </w:tcPr>
+          <w:p>
+            <w:pPr>
+              <w:cnfStyle w:val="000000000000" w:firstRow="0" w:lastRow="0" w:firstColumn="0" w:lastColumn="0" w:oddVBand="0" w:evenVBand="0" w:oddHBand="0" w:evenHBand="0" w:firstRowFirstColumn="0" w:firstRowLastColumn="0" w:lastRowFirstColumn="0" w:lastRowLastColumn="0"/>
+            </w:pPr>
+            <w:r>
+              <w:t>Exact match functions, but also want to function on pet posts tags</w:t>
+            </w:r>
+          </w:p>
+          <w:p>
+            <w:pPr>
+              <w:cnfStyle w:val="000000000000" w:firstRow="0" w:lastRow="0" w:firstColumn="0" w:lastColumn="0" w:oddVBand="0" w:evenVBand="0" w:oddHBand="0" w:evenHBand="0" w:firstRowFirstColumn="0" w:firstRowLastColumn="0" w:lastRowFirstColumn="0" w:lastRowLastColumn="0"/>
+            </w:pPr>
+            <w:hyperlink r:id="rId9" w:history="1">
+              <w:r>
+                <w:rPr>
+                  <w:rStyle w:val="Hyperlink"/>
+                </w:rPr>
+                <w:t>https://github.com/Sean-Hicks/COSC-412-Group-Project/commit/47b4a0a5d4c934561914c7c73e106581b1586e5e</w:t>
+              </w:r>
+            </w:hyperlink>
+          </w:p>
+          <w:p>
+            <w:pPr>
+              <w:cnfStyle w:val="000000000000" w:firstRow="0" w:lastRow="0" w:firstColumn="0" w:lastColumn="0" w:oddVBand="0" w:evenVBand="0" w:oddHBand="0" w:evenHBand="0" w:firstRowFirstColumn="0" w:firstRowLastColumn="0" w:lastRowFirstColumn="0" w:lastRowLastColumn="0"/>
+            </w:pPr>
           </w:p>
         </w:tc>
       </w:tr>
@@ -754,18 +832,17 @@
         <w:tc>
           <w:tcPr>
             <w:cnfStyle w:val="001000000000" w:firstRow="0" w:lastRow="0" w:firstColumn="1" w:lastColumn="0" w:oddVBand="0" w:evenVBand="0" w:oddHBand="0" w:evenHBand="0" w:firstRowFirstColumn="0" w:firstRowLastColumn="0" w:lastRowFirstColumn="0" w:lastRowLastColumn="0"/>
-            <w:tcW w:w="2337" w:type="dxa"/>
-          </w:tcPr>
-          <w:p>
-            <w:r>
-              <w:lastRenderedPageBreak/>
+            <w:tcW w:w="1233" w:type="dxa"/>
+          </w:tcPr>
+          <w:p>
+            <w:r>
               <w:t>Security</w:t>
             </w:r>
           </w:p>
         </w:tc>
         <w:tc>
           <w:tcPr>
-            <w:tcW w:w="2337" w:type="dxa"/>
+            <w:tcW w:w="2013" w:type="dxa"/>
           </w:tcPr>
           <w:p>
             <w:pPr>
@@ -789,7 +866,7 @@
         </w:tc>
         <w:tc>
           <w:tcPr>
-            <w:tcW w:w="2338" w:type="dxa"/>
+            <w:tcW w:w="1429" w:type="dxa"/>
           </w:tcPr>
           <w:p>
             <w:pPr>
@@ -802,7 +879,7 @@
         </w:tc>
         <w:tc>
           <w:tcPr>
-            <w:tcW w:w="2338" w:type="dxa"/>
+            <w:tcW w:w="4675" w:type="dxa"/>
           </w:tcPr>
           <w:p>
             <w:pPr>
@@ -822,8 +899,47 @@
             </w:r>
             <w:proofErr w:type="spellEnd"/>
             <w:r>
-              <w:t>. Commit made</w:t>
-            </w:r>
+              <w:t xml:space="preserve">. </w:t>
+            </w:r>
+          </w:p>
+          <w:p>
+            <w:pPr>
+              <w:cnfStyle w:val="000000100000" w:firstRow="0" w:lastRow="0" w:firstColumn="0" w:lastColumn="0" w:oddVBand="0" w:evenVBand="0" w:oddHBand="1" w:evenHBand="0" w:firstRowFirstColumn="0" w:firstRowLastColumn="0" w:lastRowFirstColumn="0" w:lastRowLastColumn="0"/>
+            </w:pPr>
+            <w:hyperlink r:id="rId10" w:history="1">
+              <w:r>
+                <w:rPr>
+                  <w:rStyle w:val="Hyperlink"/>
+                </w:rPr>
+                <w:t>https://github.com/Sean-Hicks/COSC-412-Group-Project/commit/e2571a486637918fdb940c477e5792bccace8d2f</w:t>
+              </w:r>
+            </w:hyperlink>
+          </w:p>
+          <w:p>
+            <w:pPr>
+              <w:cnfStyle w:val="000000100000" w:firstRow="0" w:lastRow="0" w:firstColumn="0" w:lastColumn="0" w:oddVBand="0" w:evenVBand="0" w:oddHBand="1" w:evenHBand="0" w:firstRowFirstColumn="0" w:firstRowLastColumn="0" w:lastRowFirstColumn="0" w:lastRowLastColumn="0"/>
+            </w:pPr>
+            <w:r>
+              <w:t>and</w:t>
+            </w:r>
+          </w:p>
+          <w:p>
+            <w:pPr>
+              <w:cnfStyle w:val="000000100000" w:firstRow="0" w:lastRow="0" w:firstColumn="0" w:lastColumn="0" w:oddVBand="0" w:evenVBand="0" w:oddHBand="1" w:evenHBand="0" w:firstRowFirstColumn="0" w:firstRowLastColumn="0" w:lastRowFirstColumn="0" w:lastRowLastColumn="0"/>
+            </w:pPr>
+            <w:hyperlink r:id="rId11" w:history="1">
+              <w:r>
+                <w:rPr>
+                  <w:rStyle w:val="Hyperlink"/>
+                </w:rPr>
+                <w:t>https://github.com/Sean-Hicks/COSC-412-Group-Project/commit/eab194ca02f0a8f6a8a2eeb8f9a09ccd15aaf771</w:t>
+              </w:r>
+            </w:hyperlink>
+          </w:p>
+          <w:p>
+            <w:pPr>
+              <w:cnfStyle w:val="000000100000" w:firstRow="0" w:lastRow="0" w:firstColumn="0" w:lastColumn="0" w:oddVBand="0" w:evenVBand="0" w:oddHBand="1" w:evenHBand="0" w:firstRowFirstColumn="0" w:firstRowLastColumn="0" w:lastRowFirstColumn="0" w:lastRowLastColumn="0"/>
+            </w:pPr>
           </w:p>
         </w:tc>
       </w:tr>
@@ -831,13 +947,13 @@
         <w:tc>
           <w:tcPr>
             <w:cnfStyle w:val="001000000000" w:firstRow="0" w:lastRow="0" w:firstColumn="1" w:lastColumn="0" w:oddVBand="0" w:evenVBand="0" w:oddHBand="0" w:evenHBand="0" w:firstRowFirstColumn="0" w:firstRowLastColumn="0" w:lastRowFirstColumn="0" w:lastRowLastColumn="0"/>
-            <w:tcW w:w="2337" w:type="dxa"/>
+            <w:tcW w:w="1233" w:type="dxa"/>
           </w:tcPr>
           <w:p/>
         </w:tc>
         <w:tc>
           <w:tcPr>
-            <w:tcW w:w="2337" w:type="dxa"/>
+            <w:tcW w:w="2013" w:type="dxa"/>
           </w:tcPr>
           <w:p>
             <w:pPr>
@@ -855,7 +971,7 @@
         </w:tc>
         <w:tc>
           <w:tcPr>
-            <w:tcW w:w="2338" w:type="dxa"/>
+            <w:tcW w:w="1429" w:type="dxa"/>
           </w:tcPr>
           <w:p>
             <w:pPr>
@@ -868,7 +984,7 @@
         </w:tc>
         <w:tc>
           <w:tcPr>
-            <w:tcW w:w="2338" w:type="dxa"/>
+            <w:tcW w:w="4675" w:type="dxa"/>
           </w:tcPr>
           <w:p>
             <w:pPr>
@@ -887,13 +1003,13 @@
         <w:tc>
           <w:tcPr>
             <w:cnfStyle w:val="001000000000" w:firstRow="0" w:lastRow="0" w:firstColumn="1" w:lastColumn="0" w:oddVBand="0" w:evenVBand="0" w:oddHBand="0" w:evenHBand="0" w:firstRowFirstColumn="0" w:firstRowLastColumn="0" w:lastRowFirstColumn="0" w:lastRowLastColumn="0"/>
-            <w:tcW w:w="2337" w:type="dxa"/>
+            <w:tcW w:w="1233" w:type="dxa"/>
           </w:tcPr>
           <w:p/>
         </w:tc>
         <w:tc>
           <w:tcPr>
-            <w:tcW w:w="2337" w:type="dxa"/>
+            <w:tcW w:w="2013" w:type="dxa"/>
           </w:tcPr>
           <w:p>
             <w:pPr>
@@ -905,26 +1021,31 @@
               <w:cnfStyle w:val="000000100000" w:firstRow="0" w:lastRow="0" w:firstColumn="0" w:lastColumn="0" w:oddVBand="0" w:evenVBand="0" w:oddHBand="1" w:evenHBand="0" w:firstRowFirstColumn="0" w:firstRowLastColumn="0" w:lastRowFirstColumn="0" w:lastRowLastColumn="0"/>
             </w:pPr>
             <w:r>
-              <w:t>Error handling or data transfers do not expose any vulnerabilities to the data.</w:t>
-            </w:r>
-          </w:p>
-        </w:tc>
-        <w:tc>
-          <w:tcPr>
-            <w:tcW w:w="2338" w:type="dxa"/>
-          </w:tcPr>
-          <w:p>
-            <w:pPr>
-              <w:cnfStyle w:val="000000100000" w:firstRow="0" w:lastRow="0" w:firstColumn="0" w:lastColumn="0" w:oddVBand="0" w:evenVBand="0" w:oddHBand="1" w:evenHBand="0" w:firstRowFirstColumn="0" w:firstRowLastColumn="0" w:lastRowFirstColumn="0" w:lastRowLastColumn="0"/>
-            </w:pPr>
-            <w:r>
+              <w:t xml:space="preserve">Error handling or data transfers do not expose any </w:t>
+            </w:r>
+            <w:r>
+              <w:lastRenderedPageBreak/>
+              <w:t>vulnerabilities to the data.</w:t>
+            </w:r>
+          </w:p>
+        </w:tc>
+        <w:tc>
+          <w:tcPr>
+            <w:tcW w:w="1429" w:type="dxa"/>
+          </w:tcPr>
+          <w:p>
+            <w:pPr>
+              <w:cnfStyle w:val="000000100000" w:firstRow="0" w:lastRow="0" w:firstColumn="0" w:lastColumn="0" w:oddVBand="0" w:evenVBand="0" w:oddHBand="1" w:evenHBand="0" w:firstRowFirstColumn="0" w:firstRowLastColumn="0" w:lastRowFirstColumn="0" w:lastRowLastColumn="0"/>
+            </w:pPr>
+            <w:r>
+              <w:lastRenderedPageBreak/>
               <w:t>Pass</w:t>
             </w:r>
           </w:p>
         </w:tc>
         <w:tc>
           <w:tcPr>
-            <w:tcW w:w="2338" w:type="dxa"/>
+            <w:tcW w:w="4675" w:type="dxa"/>
           </w:tcPr>
           <w:p>
             <w:pPr>
@@ -953,13 +1074,13 @@
         <w:tc>
           <w:tcPr>
             <w:cnfStyle w:val="001000000000" w:firstRow="0" w:lastRow="0" w:firstColumn="1" w:lastColumn="0" w:oddVBand="0" w:evenVBand="0" w:oddHBand="0" w:evenHBand="0" w:firstRowFirstColumn="0" w:firstRowLastColumn="0" w:lastRowFirstColumn="0" w:lastRowLastColumn="0"/>
-            <w:tcW w:w="2337" w:type="dxa"/>
+            <w:tcW w:w="1233" w:type="dxa"/>
           </w:tcPr>
           <w:p/>
         </w:tc>
         <w:tc>
           <w:tcPr>
-            <w:tcW w:w="2337" w:type="dxa"/>
+            <w:tcW w:w="2013" w:type="dxa"/>
           </w:tcPr>
           <w:p>
             <w:pPr>
@@ -977,7 +1098,7 @@
         </w:tc>
         <w:tc>
           <w:tcPr>
-            <w:tcW w:w="2338" w:type="dxa"/>
+            <w:tcW w:w="1429" w:type="dxa"/>
           </w:tcPr>
           <w:p>
             <w:pPr>
@@ -990,7 +1111,7 @@
         </w:tc>
         <w:tc>
           <w:tcPr>
-            <w:tcW w:w="2338" w:type="dxa"/>
+            <w:tcW w:w="4675" w:type="dxa"/>
           </w:tcPr>
           <w:p>
             <w:pPr>
@@ -1009,13 +1130,13 @@
         <w:tc>
           <w:tcPr>
             <w:cnfStyle w:val="001000000000" w:firstRow="0" w:lastRow="0" w:firstColumn="1" w:lastColumn="0" w:oddVBand="0" w:evenVBand="0" w:oddHBand="0" w:evenHBand="0" w:firstRowFirstColumn="0" w:firstRowLastColumn="0" w:lastRowFirstColumn="0" w:lastRowLastColumn="0"/>
-            <w:tcW w:w="2337" w:type="dxa"/>
+            <w:tcW w:w="1233" w:type="dxa"/>
           </w:tcPr>
           <w:p/>
         </w:tc>
         <w:tc>
           <w:tcPr>
-            <w:tcW w:w="2337" w:type="dxa"/>
+            <w:tcW w:w="2013" w:type="dxa"/>
           </w:tcPr>
           <w:p>
             <w:pPr>
@@ -1033,7 +1154,7 @@
         </w:tc>
         <w:tc>
           <w:tcPr>
-            <w:tcW w:w="2338" w:type="dxa"/>
+            <w:tcW w:w="1429" w:type="dxa"/>
           </w:tcPr>
           <w:p>
             <w:pPr>
@@ -1046,7 +1167,7 @@
         </w:tc>
         <w:tc>
           <w:tcPr>
-            <w:tcW w:w="2338" w:type="dxa"/>
+            <w:tcW w:w="4675" w:type="dxa"/>
           </w:tcPr>
           <w:p>
             <w:pPr>
@@ -1055,11 +1176,9 @@
             <w:r>
               <w:t xml:space="preserve">Admins established for developers and site owner, need to </w:t>
             </w:r>
-            <w:proofErr w:type="gramStart"/>
             <w:r>
               <w:t>establish</w:t>
             </w:r>
-            <w:proofErr w:type="gramEnd"/>
           </w:p>
           <w:p>
             <w:pPr>
@@ -1075,13 +1194,13 @@
         <w:tc>
           <w:tcPr>
             <w:cnfStyle w:val="001000000000" w:firstRow="0" w:lastRow="0" w:firstColumn="1" w:lastColumn="0" w:oddVBand="0" w:evenVBand="0" w:oddHBand="0" w:evenHBand="0" w:firstRowFirstColumn="0" w:firstRowLastColumn="0" w:lastRowFirstColumn="0" w:lastRowLastColumn="0"/>
-            <w:tcW w:w="2337" w:type="dxa"/>
+            <w:tcW w:w="1233" w:type="dxa"/>
           </w:tcPr>
           <w:p/>
         </w:tc>
         <w:tc>
           <w:tcPr>
-            <w:tcW w:w="2337" w:type="dxa"/>
+            <w:tcW w:w="2013" w:type="dxa"/>
           </w:tcPr>
           <w:p>
             <w:pPr>
@@ -1099,7 +1218,7 @@
         </w:tc>
         <w:tc>
           <w:tcPr>
-            <w:tcW w:w="2338" w:type="dxa"/>
+            <w:tcW w:w="1429" w:type="dxa"/>
           </w:tcPr>
           <w:p>
             <w:pPr>
@@ -1112,7 +1231,7 @@
         </w:tc>
         <w:tc>
           <w:tcPr>
-            <w:tcW w:w="2338" w:type="dxa"/>
+            <w:tcW w:w="4675" w:type="dxa"/>
           </w:tcPr>
           <w:p>
             <w:pPr>
@@ -1131,13 +1250,13 @@
         <w:tc>
           <w:tcPr>
             <w:cnfStyle w:val="001000000000" w:firstRow="0" w:lastRow="0" w:firstColumn="1" w:lastColumn="0" w:oddVBand="0" w:evenVBand="0" w:oddHBand="0" w:evenHBand="0" w:firstRowFirstColumn="0" w:firstRowLastColumn="0" w:lastRowFirstColumn="0" w:lastRowLastColumn="0"/>
-            <w:tcW w:w="2337" w:type="dxa"/>
+            <w:tcW w:w="1233" w:type="dxa"/>
           </w:tcPr>
           <w:p/>
         </w:tc>
         <w:tc>
           <w:tcPr>
-            <w:tcW w:w="2337" w:type="dxa"/>
+            <w:tcW w:w="2013" w:type="dxa"/>
           </w:tcPr>
           <w:p>
             <w:pPr>
@@ -1155,7 +1274,7 @@
         </w:tc>
         <w:tc>
           <w:tcPr>
-            <w:tcW w:w="2338" w:type="dxa"/>
+            <w:tcW w:w="1429" w:type="dxa"/>
           </w:tcPr>
           <w:p>
             <w:pPr>
@@ -1168,7 +1287,7 @@
         </w:tc>
         <w:tc>
           <w:tcPr>
-            <w:tcW w:w="2338" w:type="dxa"/>
+            <w:tcW w:w="4675" w:type="dxa"/>
           </w:tcPr>
           <w:p>
             <w:pPr>
@@ -1177,13 +1296,22 @@
             <w:r>
               <w:t xml:space="preserve">GitHub detected security issues for token login, automatically deleted and fixed. Any tokens within database are now invalid besides the current one that </w:t>
             </w:r>
-            <w:proofErr w:type="gramStart"/>
-            <w:r>
-              <w:t>isn’t</w:t>
-            </w:r>
-            <w:proofErr w:type="gramEnd"/>
+            <w:r>
+              <w:t>is not</w:t>
+            </w:r>
             <w:r>
               <w:t xml:space="preserve"> in the database</w:t>
+            </w:r>
+            <w:r>
+              <w:t xml:space="preserve">. No commit b/c automatic deletion by </w:t>
+            </w:r>
+            <w:proofErr w:type="spellStart"/>
+            <w:r>
+              <w:t>github</w:t>
+            </w:r>
+            <w:proofErr w:type="spellEnd"/>
+            <w:r>
+              <w:t>.</w:t>
             </w:r>
           </w:p>
         </w:tc>
@@ -1192,13 +1320,13 @@
         <w:tc>
           <w:tcPr>
             <w:cnfStyle w:val="001000000000" w:firstRow="0" w:lastRow="0" w:firstColumn="1" w:lastColumn="0" w:oddVBand="0" w:evenVBand="0" w:oddHBand="0" w:evenHBand="0" w:firstRowFirstColumn="0" w:firstRowLastColumn="0" w:lastRowFirstColumn="0" w:lastRowLastColumn="0"/>
-            <w:tcW w:w="2337" w:type="dxa"/>
+            <w:tcW w:w="1233" w:type="dxa"/>
           </w:tcPr>
           <w:p/>
         </w:tc>
         <w:tc>
           <w:tcPr>
-            <w:tcW w:w="2337" w:type="dxa"/>
+            <w:tcW w:w="2013" w:type="dxa"/>
           </w:tcPr>
           <w:p>
             <w:pPr>
@@ -1216,7 +1344,7 @@
         </w:tc>
         <w:tc>
           <w:tcPr>
-            <w:tcW w:w="2338" w:type="dxa"/>
+            <w:tcW w:w="1429" w:type="dxa"/>
           </w:tcPr>
           <w:p>
             <w:pPr>
@@ -1229,7 +1357,7 @@
         </w:tc>
         <w:tc>
           <w:tcPr>
-            <w:tcW w:w="2338" w:type="dxa"/>
+            <w:tcW w:w="4675" w:type="dxa"/>
           </w:tcPr>
           <w:p>
             <w:pPr>
@@ -1261,13 +1389,13 @@
         <w:tc>
           <w:tcPr>
             <w:cnfStyle w:val="001000000000" w:firstRow="0" w:lastRow="0" w:firstColumn="1" w:lastColumn="0" w:oddVBand="0" w:evenVBand="0" w:oddHBand="0" w:evenHBand="0" w:firstRowFirstColumn="0" w:firstRowLastColumn="0" w:lastRowFirstColumn="0" w:lastRowLastColumn="0"/>
-            <w:tcW w:w="2337" w:type="dxa"/>
+            <w:tcW w:w="1233" w:type="dxa"/>
           </w:tcPr>
           <w:p/>
         </w:tc>
         <w:tc>
           <w:tcPr>
-            <w:tcW w:w="2337" w:type="dxa"/>
+            <w:tcW w:w="2013" w:type="dxa"/>
           </w:tcPr>
           <w:p>
             <w:pPr>
@@ -1291,7 +1419,7 @@
         </w:tc>
         <w:tc>
           <w:tcPr>
-            <w:tcW w:w="2338" w:type="dxa"/>
+            <w:tcW w:w="1429" w:type="dxa"/>
           </w:tcPr>
           <w:p>
             <w:pPr>
@@ -1304,7 +1432,7 @@
         </w:tc>
         <w:tc>
           <w:tcPr>
-            <w:tcW w:w="2338" w:type="dxa"/>
+            <w:tcW w:w="4675" w:type="dxa"/>
           </w:tcPr>
           <w:p>
             <w:pPr>
@@ -1325,13 +1453,13 @@
         <w:tc>
           <w:tcPr>
             <w:cnfStyle w:val="001000000000" w:firstRow="0" w:lastRow="0" w:firstColumn="1" w:lastColumn="0" w:oddVBand="0" w:evenVBand="0" w:oddHBand="0" w:evenHBand="0" w:firstRowFirstColumn="0" w:firstRowLastColumn="0" w:lastRowFirstColumn="0" w:lastRowLastColumn="0"/>
-            <w:tcW w:w="2337" w:type="dxa"/>
+            <w:tcW w:w="1233" w:type="dxa"/>
           </w:tcPr>
           <w:p/>
         </w:tc>
         <w:tc>
           <w:tcPr>
-            <w:tcW w:w="2337" w:type="dxa"/>
+            <w:tcW w:w="2013" w:type="dxa"/>
           </w:tcPr>
           <w:p>
             <w:pPr>
@@ -1342,17 +1470,17 @@
         </w:tc>
         <w:tc>
           <w:tcPr>
-            <w:tcW w:w="2338" w:type="dxa"/>
-          </w:tcPr>
-          <w:p>
-            <w:pPr>
-              <w:cnfStyle w:val="000000000000" w:firstRow="0" w:lastRow="0" w:firstColumn="0" w:lastColumn="0" w:oddVBand="0" w:evenVBand="0" w:oddHBand="0" w:evenHBand="0" w:firstRowFirstColumn="0" w:firstRowLastColumn="0" w:lastRowFirstColumn="0" w:lastRowLastColumn="0"/>
-            </w:pPr>
-          </w:p>
-        </w:tc>
-        <w:tc>
-          <w:tcPr>
-            <w:tcW w:w="2338" w:type="dxa"/>
+            <w:tcW w:w="1429" w:type="dxa"/>
+          </w:tcPr>
+          <w:p>
+            <w:pPr>
+              <w:cnfStyle w:val="000000000000" w:firstRow="0" w:lastRow="0" w:firstColumn="0" w:lastColumn="0" w:oddVBand="0" w:evenVBand="0" w:oddHBand="0" w:evenHBand="0" w:firstRowFirstColumn="0" w:firstRowLastColumn="0" w:lastRowFirstColumn="0" w:lastRowLastColumn="0"/>
+            </w:pPr>
+          </w:p>
+        </w:tc>
+        <w:tc>
+          <w:tcPr>
+            <w:tcW w:w="4675" w:type="dxa"/>
           </w:tcPr>
           <w:p>
             <w:pPr>
@@ -1364,7 +1492,7 @@
     </w:tbl>
     <w:p/>
     <w:sectPr>
-      <w:headerReference w:type="default" r:id="rId7"/>
+      <w:headerReference w:type="default" r:id="rId12"/>
       <w:pgSz w:w="12240" w:h="15840"/>
       <w:pgMar w:top="1440" w:right="1440" w:bottom="1440" w:left="1440" w:header="720" w:footer="720" w:gutter="0"/>
       <w:cols w:space="720"/>
@@ -2622,6 +2750,29 @@
     <w:uiPriority w:val="99"/>
     <w:rsid w:val="00373215"/>
   </w:style>
+  <w:style w:type="character" w:styleId="Hyperlink">
+    <w:name w:val="Hyperlink"/>
+    <w:basedOn w:val="DefaultParagraphFont"/>
+    <w:uiPriority w:val="99"/>
+    <w:unhideWhenUsed/>
+    <w:rsid w:val="00925FC2"/>
+    <w:rPr>
+      <w:color w:val="0563C1" w:themeColor="hyperlink"/>
+      <w:u w:val="single"/>
+    </w:rPr>
+  </w:style>
+  <w:style w:type="character" w:styleId="UnresolvedMention">
+    <w:name w:val="Unresolved Mention"/>
+    <w:basedOn w:val="DefaultParagraphFont"/>
+    <w:uiPriority w:val="99"/>
+    <w:semiHidden/>
+    <w:unhideWhenUsed/>
+    <w:rsid w:val="00925FC2"/>
+    <w:rPr>
+      <w:color w:val="605E5C"/>
+      <w:shd w:val="clear" w:color="auto" w:fill="E1DFDD"/>
+    </w:rPr>
+  </w:style>
 </w:styles>
 </file>
 

</xml_diff>

<commit_message>
Update Checklist to reflect new commits
</commit_message>
<xml_diff>
--- a/repo docs/Checklist.docx
+++ b/repo docs/Checklist.docx
@@ -25,11 +25,9 @@
             <w:tcW w:w="1233" w:type="dxa"/>
           </w:tcPr>
           <w:p>
-            <w:proofErr w:type="spellStart"/>
             <w:r>
               <w:t>EasyAdopt</w:t>
             </w:r>
-            <w:proofErr w:type="spellEnd"/>
           </w:p>
         </w:tc>
         <w:tc>
@@ -161,6 +159,24 @@
               <w:t>-Nick commit to add map functionality</w:t>
             </w:r>
           </w:p>
+          <w:p>
+            <w:pPr>
+              <w:cnfStyle w:val="000000100000" w:firstRow="0" w:lastRow="0" w:firstColumn="0" w:lastColumn="0" w:oddVBand="0" w:evenVBand="0" w:oddHBand="1" w:evenHBand="0" w:firstRowFirstColumn="0" w:firstRowLastColumn="0" w:lastRowFirstColumn="0" w:lastRowLastColumn="0"/>
+            </w:pPr>
+            <w:hyperlink r:id="rId7" w:history="1">
+              <w:r>
+                <w:rPr>
+                  <w:rStyle w:val="Hyperlink"/>
+                </w:rPr>
+                <w:t>https://github.com/Sean-Hicks/COSC-412-Group-Project/commit/ee8ac424fbbc6801beaf60751dee565417a5d538</w:t>
+              </w:r>
+            </w:hyperlink>
+          </w:p>
+          <w:p>
+            <w:pPr>
+              <w:cnfStyle w:val="000000100000" w:firstRow="0" w:lastRow="0" w:firstColumn="0" w:lastColumn="0" w:oddVBand="0" w:evenVBand="0" w:oddHBand="1" w:evenHBand="0" w:firstRowFirstColumn="0" w:firstRowLastColumn="0" w:lastRowFirstColumn="0" w:lastRowLastColumn="0"/>
+            </w:pPr>
+          </w:p>
         </w:tc>
       </w:tr>
       <w:tr>
@@ -271,15 +287,7 @@
               <w:cnfStyle w:val="000000100000" w:firstRow="0" w:lastRow="0" w:firstColumn="0" w:lastColumn="0" w:oddVBand="0" w:evenVBand="0" w:oddHBand="1" w:evenHBand="0" w:firstRowFirstColumn="0" w:firstRowLastColumn="0" w:lastRowFirstColumn="0" w:lastRowLastColumn="0"/>
             </w:pPr>
             <w:r>
-              <w:t xml:space="preserve">Buy it path, </w:t>
-            </w:r>
-            <w:proofErr w:type="spellStart"/>
-            <w:r>
-              <w:t>wordpress</w:t>
-            </w:r>
-            <w:proofErr w:type="spellEnd"/>
-            <w:r>
-              <w:t xml:space="preserve"> PHP plugins handle exceptions</w:t>
+              <w:t>Buy it path, wordpress PHP plugins handle exceptions</w:t>
             </w:r>
           </w:p>
         </w:tc>
@@ -335,30 +343,14 @@
               <w:cnfStyle w:val="000000000000" w:firstRow="0" w:lastRow="0" w:firstColumn="0" w:lastColumn="0" w:oddVBand="0" w:evenVBand="0" w:oddHBand="0" w:evenHBand="0" w:firstRowFirstColumn="0" w:firstRowLastColumn="0" w:lastRowFirstColumn="0" w:lastRowLastColumn="0"/>
             </w:pPr>
             <w:r>
-              <w:t xml:space="preserve">Updates to </w:t>
-            </w:r>
-            <w:proofErr w:type="spellStart"/>
-            <w:r>
-              <w:t>gantt</w:t>
-            </w:r>
-            <w:proofErr w:type="spellEnd"/>
-            <w:r>
-              <w:t xml:space="preserve"> chart and </w:t>
-            </w:r>
-            <w:proofErr w:type="spellStart"/>
-            <w:r>
-              <w:t>spmp</w:t>
-            </w:r>
-            <w:proofErr w:type="spellEnd"/>
-            <w:r>
-              <w:t xml:space="preserve"> commits occur regularly </w:t>
-            </w:r>
-          </w:p>
-          <w:p>
-            <w:pPr>
-              <w:cnfStyle w:val="000000000000" w:firstRow="0" w:lastRow="0" w:firstColumn="0" w:lastColumn="0" w:oddVBand="0" w:evenVBand="0" w:oddHBand="0" w:evenHBand="0" w:firstRowFirstColumn="0" w:firstRowLastColumn="0" w:lastRowFirstColumn="0" w:lastRowLastColumn="0"/>
-            </w:pPr>
-            <w:hyperlink r:id="rId7" w:history="1">
+              <w:t xml:space="preserve">Updates to gantt chart and spmp commits occur regularly </w:t>
+            </w:r>
+          </w:p>
+          <w:p>
+            <w:pPr>
+              <w:cnfStyle w:val="000000000000" w:firstRow="0" w:lastRow="0" w:firstColumn="0" w:lastColumn="0" w:oddVBand="0" w:evenVBand="0" w:oddHBand="0" w:evenHBand="0" w:firstRowFirstColumn="0" w:firstRowLastColumn="0" w:lastRowFirstColumn="0" w:lastRowLastColumn="0"/>
+            </w:pPr>
+            <w:hyperlink r:id="rId8" w:history="1">
               <w:r>
                 <w:rPr>
                   <w:rStyle w:val="Hyperlink"/>
@@ -574,15 +566,7 @@
               <w:cnfStyle w:val="000000100000" w:firstRow="0" w:lastRow="0" w:firstColumn="0" w:lastColumn="0" w:oddVBand="0" w:evenVBand="0" w:oddHBand="1" w:evenHBand="0" w:firstRowFirstColumn="0" w:firstRowLastColumn="0" w:lastRowFirstColumn="0" w:lastRowLastColumn="0"/>
             </w:pPr>
             <w:r>
-              <w:t xml:space="preserve">Searching for </w:t>
-            </w:r>
-            <w:proofErr w:type="gramStart"/>
-            <w:r>
-              <w:t>pets</w:t>
-            </w:r>
-            <w:proofErr w:type="gramEnd"/>
-            <w:r>
-              <w:t xml:space="preserve"> functions properly</w:t>
+              <w:t>Searching for pets functions properly</w:t>
             </w:r>
           </w:p>
         </w:tc>
@@ -634,13 +618,8 @@
             <w:pPr>
               <w:cnfStyle w:val="000000000000" w:firstRow="0" w:lastRow="0" w:firstColumn="0" w:lastColumn="0" w:oddVBand="0" w:evenVBand="0" w:oddHBand="0" w:evenHBand="0" w:firstRowFirstColumn="0" w:firstRowLastColumn="0" w:lastRowFirstColumn="0" w:lastRowLastColumn="0"/>
             </w:pPr>
-            <w:proofErr w:type="gramStart"/>
-            <w:r>
-              <w:t>Donations</w:t>
-            </w:r>
-            <w:proofErr w:type="gramEnd"/>
-            <w:r>
-              <w:t xml:space="preserve"> feed redirects and validates on third party site</w:t>
+            <w:r>
+              <w:t>Donations feed redirects and validates on third party site</w:t>
             </w:r>
           </w:p>
         </w:tc>
@@ -696,118 +675,12 @@
               <w:cnfStyle w:val="000000100000" w:firstRow="0" w:lastRow="0" w:firstColumn="0" w:lastColumn="0" w:oddVBand="0" w:evenVBand="0" w:oddHBand="1" w:evenHBand="0" w:firstRowFirstColumn="0" w:firstRowLastColumn="0" w:lastRowFirstColumn="0" w:lastRowLastColumn="0"/>
             </w:pPr>
             <w:r>
-              <w:t xml:space="preserve">Search </w:t>
-            </w:r>
-            <w:proofErr w:type="gramStart"/>
-            <w:r>
-              <w:t>doesn’t</w:t>
-            </w:r>
-            <w:proofErr w:type="gramEnd"/>
-            <w:r>
-              <w:t xml:space="preserve"> bring up keywords or tags, only Pet names</w:t>
-            </w:r>
-          </w:p>
-          <w:p>
-            <w:pPr>
-              <w:cnfStyle w:val="000000100000" w:firstRow="0" w:lastRow="0" w:firstColumn="0" w:lastColumn="0" w:oddVBand="0" w:evenVBand="0" w:oddHBand="1" w:evenHBand="0" w:firstRowFirstColumn="0" w:firstRowLastColumn="0" w:lastRowFirstColumn="0" w:lastRowLastColumn="0"/>
-            </w:pPr>
-            <w:hyperlink r:id="rId8" w:history="1">
-              <w:r>
-                <w:rPr>
-                  <w:rStyle w:val="Hyperlink"/>
-                </w:rPr>
-                <w:t>https://github.com/Sean-Hicks/COSC-412-Group-Project/commit/47b4a0a5d4c934561914c7c73e106581b1586e5e</w:t>
-              </w:r>
-            </w:hyperlink>
-          </w:p>
-          <w:p>
-            <w:pPr>
-              <w:cnfStyle w:val="000000100000" w:firstRow="0" w:lastRow="0" w:firstColumn="0" w:lastColumn="0" w:oddVBand="0" w:evenVBand="0" w:oddHBand="1" w:evenHBand="0" w:firstRowFirstColumn="0" w:firstRowLastColumn="0" w:lastRowFirstColumn="0" w:lastRowLastColumn="0"/>
-            </w:pPr>
-          </w:p>
-        </w:tc>
-      </w:tr>
-      <w:tr>
-        <w:tc>
-          <w:tcPr>
-            <w:cnfStyle w:val="001000000000" w:firstRow="0" w:lastRow="0" w:firstColumn="1" w:lastColumn="0" w:oddVBand="0" w:evenVBand="0" w:oddHBand="0" w:evenHBand="0" w:firstRowFirstColumn="0" w:firstRowLastColumn="0" w:lastRowFirstColumn="0" w:lastRowLastColumn="0"/>
-            <w:tcW w:w="1233" w:type="dxa"/>
-          </w:tcPr>
-          <w:p/>
-        </w:tc>
-        <w:tc>
-          <w:tcPr>
-            <w:tcW w:w="2013" w:type="dxa"/>
-          </w:tcPr>
-          <w:p>
-            <w:pPr>
-              <w:pStyle w:val="ListParagraph"/>
-              <w:numPr>
-                <w:ilvl w:val="0"/>
-                <w:numId w:val="1"/>
-              </w:numPr>
-              <w:cnfStyle w:val="000000000000" w:firstRow="0" w:lastRow="0" w:firstColumn="0" w:lastColumn="0" w:oddVBand="0" w:evenVBand="0" w:oddHBand="0" w:evenHBand="0" w:firstRowFirstColumn="0" w:firstRowLastColumn="0" w:lastRowFirstColumn="0" w:lastRowLastColumn="0"/>
-            </w:pPr>
-            <w:r>
-              <w:t>E</w:t>
-            </w:r>
-            <w:r>
-              <w:t>xact match help</w:t>
-            </w:r>
-            <w:r>
-              <w:t>s</w:t>
-            </w:r>
-            <w:r>
-              <w:t xml:space="preserve"> </w:t>
-            </w:r>
-            <w:r>
-              <w:t>users</w:t>
-            </w:r>
-            <w:r>
-              <w:t xml:space="preserve"> search</w:t>
-            </w:r>
-            <w:r>
-              <w:t xml:space="preserve"> </w:t>
-            </w:r>
-            <w:r>
-              <w:t>only for the specific keyword</w:t>
-            </w:r>
-            <w:r>
-              <w:t>s</w:t>
-            </w:r>
-            <w:r>
-              <w:t>.</w:t>
-            </w:r>
-          </w:p>
-        </w:tc>
-        <w:tc>
-          <w:tcPr>
-            <w:tcW w:w="1429" w:type="dxa"/>
-          </w:tcPr>
-          <w:p>
-            <w:pPr>
-              <w:cnfStyle w:val="000000000000" w:firstRow="0" w:lastRow="0" w:firstColumn="0" w:lastColumn="0" w:oddVBand="0" w:evenVBand="0" w:oddHBand="0" w:evenHBand="0" w:firstRowFirstColumn="0" w:firstRowLastColumn="0" w:lastRowFirstColumn="0" w:lastRowLastColumn="0"/>
-            </w:pPr>
-            <w:r>
-              <w:t>WIP - Sean</w:t>
-            </w:r>
-          </w:p>
-        </w:tc>
-        <w:tc>
-          <w:tcPr>
-            <w:tcW w:w="4675" w:type="dxa"/>
-          </w:tcPr>
-          <w:p>
-            <w:pPr>
-              <w:cnfStyle w:val="000000000000" w:firstRow="0" w:lastRow="0" w:firstColumn="0" w:lastColumn="0" w:oddVBand="0" w:evenVBand="0" w:oddHBand="0" w:evenHBand="0" w:firstRowFirstColumn="0" w:firstRowLastColumn="0" w:lastRowFirstColumn="0" w:lastRowLastColumn="0"/>
-            </w:pPr>
-            <w:r>
-              <w:t>Exact match functions, but also want to function on pet posts tags</w:t>
-            </w:r>
-          </w:p>
-          <w:p>
-            <w:pPr>
-              <w:cnfStyle w:val="000000000000" w:firstRow="0" w:lastRow="0" w:firstColumn="0" w:lastColumn="0" w:oddVBand="0" w:evenVBand="0" w:oddHBand="0" w:evenHBand="0" w:firstRowFirstColumn="0" w:firstRowLastColumn="0" w:lastRowFirstColumn="0" w:lastRowLastColumn="0"/>
+              <w:t>Search doesn’t bring up keywords or tags, only Pet names</w:t>
+            </w:r>
+          </w:p>
+          <w:p>
+            <w:pPr>
+              <w:cnfStyle w:val="000000100000" w:firstRow="0" w:lastRow="0" w:firstColumn="0" w:lastColumn="0" w:oddVBand="0" w:evenVBand="0" w:oddHBand="1" w:evenHBand="0" w:firstRowFirstColumn="0" w:firstRowLastColumn="0" w:lastRowFirstColumn="0" w:lastRowLastColumn="0"/>
             </w:pPr>
             <w:hyperlink r:id="rId9" w:history="1">
               <w:r>
@@ -820,6 +693,104 @@
           </w:p>
           <w:p>
             <w:pPr>
+              <w:cnfStyle w:val="000000100000" w:firstRow="0" w:lastRow="0" w:firstColumn="0" w:lastColumn="0" w:oddVBand="0" w:evenVBand="0" w:oddHBand="1" w:evenHBand="0" w:firstRowFirstColumn="0" w:firstRowLastColumn="0" w:lastRowFirstColumn="0" w:lastRowLastColumn="0"/>
+            </w:pPr>
+          </w:p>
+        </w:tc>
+      </w:tr>
+      <w:tr>
+        <w:tc>
+          <w:tcPr>
+            <w:cnfStyle w:val="001000000000" w:firstRow="0" w:lastRow="0" w:firstColumn="1" w:lastColumn="0" w:oddVBand="0" w:evenVBand="0" w:oddHBand="0" w:evenHBand="0" w:firstRowFirstColumn="0" w:firstRowLastColumn="0" w:lastRowFirstColumn="0" w:lastRowLastColumn="0"/>
+            <w:tcW w:w="1233" w:type="dxa"/>
+          </w:tcPr>
+          <w:p/>
+        </w:tc>
+        <w:tc>
+          <w:tcPr>
+            <w:tcW w:w="2013" w:type="dxa"/>
+          </w:tcPr>
+          <w:p>
+            <w:pPr>
+              <w:pStyle w:val="ListParagraph"/>
+              <w:numPr>
+                <w:ilvl w:val="0"/>
+                <w:numId w:val="1"/>
+              </w:numPr>
+              <w:cnfStyle w:val="000000000000" w:firstRow="0" w:lastRow="0" w:firstColumn="0" w:lastColumn="0" w:oddVBand="0" w:evenVBand="0" w:oddHBand="0" w:evenHBand="0" w:firstRowFirstColumn="0" w:firstRowLastColumn="0" w:lastRowFirstColumn="0" w:lastRowLastColumn="0"/>
+            </w:pPr>
+            <w:r>
+              <w:t>E</w:t>
+            </w:r>
+            <w:r>
+              <w:t>xact match help</w:t>
+            </w:r>
+            <w:r>
+              <w:t>s</w:t>
+            </w:r>
+            <w:r>
+              <w:t xml:space="preserve"> </w:t>
+            </w:r>
+            <w:r>
+              <w:t>users</w:t>
+            </w:r>
+            <w:r>
+              <w:t xml:space="preserve"> search</w:t>
+            </w:r>
+            <w:r>
+              <w:t xml:space="preserve"> </w:t>
+            </w:r>
+            <w:r>
+              <w:t>only for the specific keyword</w:t>
+            </w:r>
+            <w:r>
+              <w:t>s</w:t>
+            </w:r>
+            <w:r>
+              <w:t>.</w:t>
+            </w:r>
+          </w:p>
+        </w:tc>
+        <w:tc>
+          <w:tcPr>
+            <w:tcW w:w="1429" w:type="dxa"/>
+          </w:tcPr>
+          <w:p>
+            <w:pPr>
+              <w:cnfStyle w:val="000000000000" w:firstRow="0" w:lastRow="0" w:firstColumn="0" w:lastColumn="0" w:oddVBand="0" w:evenVBand="0" w:oddHBand="0" w:evenHBand="0" w:firstRowFirstColumn="0" w:firstRowLastColumn="0" w:lastRowFirstColumn="0" w:lastRowLastColumn="0"/>
+            </w:pPr>
+            <w:r>
+              <w:t>WIP - Sean</w:t>
+            </w:r>
+          </w:p>
+        </w:tc>
+        <w:tc>
+          <w:tcPr>
+            <w:tcW w:w="4675" w:type="dxa"/>
+          </w:tcPr>
+          <w:p>
+            <w:pPr>
+              <w:cnfStyle w:val="000000000000" w:firstRow="0" w:lastRow="0" w:firstColumn="0" w:lastColumn="0" w:oddVBand="0" w:evenVBand="0" w:oddHBand="0" w:evenHBand="0" w:firstRowFirstColumn="0" w:firstRowLastColumn="0" w:lastRowFirstColumn="0" w:lastRowLastColumn="0"/>
+            </w:pPr>
+            <w:r>
+              <w:t>Exact match functions, but also want to function on pet posts tags</w:t>
+            </w:r>
+          </w:p>
+          <w:p>
+            <w:pPr>
+              <w:cnfStyle w:val="000000000000" w:firstRow="0" w:lastRow="0" w:firstColumn="0" w:lastColumn="0" w:oddVBand="0" w:evenVBand="0" w:oddHBand="0" w:evenHBand="0" w:firstRowFirstColumn="0" w:firstRowLastColumn="0" w:lastRowFirstColumn="0" w:lastRowLastColumn="0"/>
+            </w:pPr>
+            <w:hyperlink r:id="rId10" w:history="1">
+              <w:r>
+                <w:rPr>
+                  <w:rStyle w:val="Hyperlink"/>
+                </w:rPr>
+                <w:t>https://github.com/Sean-Hicks/COSC-412-Group-Project/commit/47b4a0a5d4c934561914c7c73e106581b1586e5e</w:t>
+              </w:r>
+            </w:hyperlink>
+          </w:p>
+          <w:p>
+            <w:pPr>
               <w:cnfStyle w:val="000000000000" w:firstRow="0" w:lastRow="0" w:firstColumn="0" w:lastColumn="0" w:oddVBand="0" w:evenVBand="0" w:oddHBand="0" w:evenHBand="0" w:firstRowFirstColumn="0" w:firstRowLastColumn="0" w:lastRowFirstColumn="0" w:lastRowLastColumn="0"/>
             </w:pPr>
           </w:p>
@@ -885,28 +856,15 @@
             <w:pPr>
               <w:cnfStyle w:val="000000100000" w:firstRow="0" w:lastRow="0" w:firstColumn="0" w:lastColumn="0" w:oddVBand="0" w:evenVBand="0" w:oddHBand="1" w:evenHBand="0" w:firstRowFirstColumn="0" w:firstRowLastColumn="0" w:lastRowFirstColumn="0" w:lastRowLastColumn="0"/>
             </w:pPr>
-            <w:proofErr w:type="spellStart"/>
-            <w:r>
-              <w:t>Paypal</w:t>
-            </w:r>
-            <w:proofErr w:type="spellEnd"/>
-            <w:r>
-              <w:t xml:space="preserve"> extension, secured through third party site/</w:t>
-            </w:r>
-            <w:proofErr w:type="spellStart"/>
-            <w:r>
-              <w:t>api</w:t>
-            </w:r>
-            <w:proofErr w:type="spellEnd"/>
-            <w:r>
-              <w:t xml:space="preserve">. </w:t>
-            </w:r>
-          </w:p>
-          <w:p>
-            <w:pPr>
-              <w:cnfStyle w:val="000000100000" w:firstRow="0" w:lastRow="0" w:firstColumn="0" w:lastColumn="0" w:oddVBand="0" w:evenVBand="0" w:oddHBand="1" w:evenHBand="0" w:firstRowFirstColumn="0" w:firstRowLastColumn="0" w:lastRowFirstColumn="0" w:lastRowLastColumn="0"/>
-            </w:pPr>
-            <w:hyperlink r:id="rId10" w:history="1">
+            <w:r>
+              <w:t xml:space="preserve">Paypal extension, secured through third party site/api. </w:t>
+            </w:r>
+          </w:p>
+          <w:p>
+            <w:pPr>
+              <w:cnfStyle w:val="000000100000" w:firstRow="0" w:lastRow="0" w:firstColumn="0" w:lastColumn="0" w:oddVBand="0" w:evenVBand="0" w:oddHBand="1" w:evenHBand="0" w:firstRowFirstColumn="0" w:firstRowLastColumn="0" w:lastRowFirstColumn="0" w:lastRowLastColumn="0"/>
+            </w:pPr>
+            <w:hyperlink r:id="rId11" w:history="1">
               <w:r>
                 <w:rPr>
                   <w:rStyle w:val="Hyperlink"/>
@@ -927,7 +885,7 @@
             <w:pPr>
               <w:cnfStyle w:val="000000100000" w:firstRow="0" w:lastRow="0" w:firstColumn="0" w:lastColumn="0" w:oddVBand="0" w:evenVBand="0" w:oddHBand="1" w:evenHBand="0" w:firstRowFirstColumn="0" w:firstRowLastColumn="0" w:lastRowFirstColumn="0" w:lastRowLastColumn="0"/>
             </w:pPr>
-            <w:hyperlink r:id="rId11" w:history="1">
+            <w:hyperlink r:id="rId12" w:history="1">
               <w:r>
                 <w:rPr>
                   <w:rStyle w:val="Hyperlink"/>
@@ -1051,21 +1009,8 @@
             <w:pPr>
               <w:cnfStyle w:val="000000100000" w:firstRow="0" w:lastRow="0" w:firstColumn="0" w:lastColumn="0" w:oddVBand="0" w:evenVBand="0" w:oddHBand="1" w:evenHBand="0" w:firstRowFirstColumn="0" w:firstRowLastColumn="0" w:lastRowFirstColumn="0" w:lastRowLastColumn="0"/>
             </w:pPr>
-            <w:proofErr w:type="spellStart"/>
-            <w:r>
-              <w:t>Wordpress</w:t>
-            </w:r>
-            <w:proofErr w:type="spellEnd"/>
-            <w:r>
-              <w:t xml:space="preserve"> and MySQL securely interact through </w:t>
-            </w:r>
-            <w:proofErr w:type="spellStart"/>
-            <w:r>
-              <w:t>namecheap</w:t>
-            </w:r>
-            <w:proofErr w:type="spellEnd"/>
-            <w:r>
-              <w:t xml:space="preserve"> hosting</w:t>
+            <w:r>
+              <w:t>Wordpress and MySQL securely interact through namecheap hosting</w:t>
             </w:r>
           </w:p>
         </w:tc>
@@ -1187,6 +1132,35 @@
             <w:r>
               <w:t>user roles</w:t>
             </w:r>
+            <w:r>
+              <w:t>. Plugin added to permit users to create accounts, and for admins to approve accounts</w:t>
+            </w:r>
+          </w:p>
+          <w:p>
+            <w:pPr>
+              <w:cnfStyle w:val="000000100000" w:firstRow="0" w:lastRow="0" w:firstColumn="0" w:lastColumn="0" w:oddVBand="0" w:evenVBand="0" w:oddHBand="1" w:evenHBand="0" w:firstRowFirstColumn="0" w:firstRowLastColumn="0" w:lastRowFirstColumn="0" w:lastRowLastColumn="0"/>
+            </w:pPr>
+            <w:hyperlink r:id="rId13" w:history="1">
+              <w:r>
+                <w:rPr>
+                  <w:rStyle w:val="Hyperlink"/>
+                </w:rPr>
+                <w:t>https://github.com/Sean-Hicks/COSC-412-Group-Project/commit/ee8ac424fbbc6801beaf60751dee565417a5d538</w:t>
+              </w:r>
+            </w:hyperlink>
+          </w:p>
+          <w:p>
+            <w:pPr>
+              <w:cnfStyle w:val="000000100000" w:firstRow="0" w:lastRow="0" w:firstColumn="0" w:lastColumn="0" w:oddVBand="0" w:evenVBand="0" w:oddHBand="1" w:evenHBand="0" w:firstRowFirstColumn="0" w:firstRowLastColumn="0" w:lastRowFirstColumn="0" w:lastRowLastColumn="0"/>
+            </w:pPr>
+            <w:r>
+              <w:t>Committed by nick, but Lesley changes are in as well due to conflict in working at same time.</w:t>
+            </w:r>
+          </w:p>
+          <w:p>
+            <w:pPr>
+              <w:cnfStyle w:val="000000100000" w:firstRow="0" w:lastRow="0" w:firstColumn="0" w:lastColumn="0" w:oddVBand="0" w:evenVBand="0" w:oddHBand="1" w:evenHBand="0" w:firstRowFirstColumn="0" w:firstRowLastColumn="0" w:lastRowFirstColumn="0" w:lastRowLastColumn="0"/>
+            </w:pPr>
           </w:p>
         </w:tc>
       </w:tr>
@@ -1303,15 +1277,7 @@
               <w:t xml:space="preserve"> in the database</w:t>
             </w:r>
             <w:r>
-              <w:t xml:space="preserve">. No commit b/c automatic deletion by </w:t>
-            </w:r>
-            <w:proofErr w:type="spellStart"/>
-            <w:r>
-              <w:t>github</w:t>
-            </w:r>
-            <w:proofErr w:type="spellEnd"/>
-            <w:r>
-              <w:t>.</w:t>
+              <w:t>. No commit b/c automatic deletion by github.</w:t>
             </w:r>
           </w:p>
         </w:tc>
@@ -1363,21 +1329,8 @@
             <w:pPr>
               <w:cnfStyle w:val="000000000000" w:firstRow="0" w:lastRow="0" w:firstColumn="0" w:lastColumn="0" w:oddVBand="0" w:evenVBand="0" w:oddHBand="0" w:evenHBand="0" w:firstRowFirstColumn="0" w:firstRowLastColumn="0" w:lastRowFirstColumn="0" w:lastRowLastColumn="0"/>
             </w:pPr>
-            <w:proofErr w:type="spellStart"/>
-            <w:r>
-              <w:t>Loginizer</w:t>
-            </w:r>
-            <w:proofErr w:type="spellEnd"/>
-            <w:r>
-              <w:t xml:space="preserve"> extension prevents </w:t>
-            </w:r>
-            <w:proofErr w:type="spellStart"/>
-            <w:r>
-              <w:t>bruce</w:t>
-            </w:r>
-            <w:proofErr w:type="spellEnd"/>
-            <w:r>
-              <w:t xml:space="preserve"> force attacks</w:t>
+            <w:r>
+              <w:t>Loginizer extension prevents bruce force attacks</w:t>
             </w:r>
           </w:p>
         </w:tc>
@@ -1438,13 +1391,8 @@
             <w:pPr>
               <w:cnfStyle w:val="000000100000" w:firstRow="0" w:lastRow="0" w:firstColumn="0" w:lastColumn="0" w:oddVBand="0" w:evenVBand="0" w:oddHBand="1" w:evenHBand="0" w:firstRowFirstColumn="0" w:firstRowLastColumn="0" w:lastRowFirstColumn="0" w:lastRowLastColumn="0"/>
             </w:pPr>
-            <w:proofErr w:type="spellStart"/>
-            <w:r>
-              <w:t>Github</w:t>
-            </w:r>
-            <w:proofErr w:type="spellEnd"/>
-            <w:r>
-              <w:t xml:space="preserve"> removed token login commit, no longer being logged</w:t>
+            <w:r>
+              <w:t>Github removed token login commit, no longer being logged</w:t>
             </w:r>
           </w:p>
         </w:tc>
@@ -1492,7 +1440,7 @@
     </w:tbl>
     <w:p/>
     <w:sectPr>
-      <w:headerReference w:type="default" r:id="rId12"/>
+      <w:headerReference w:type="default" r:id="rId14"/>
       <w:pgSz w:w="12240" w:h="15840"/>
       <w:pgMar w:top="1440" w:right="1440" w:bottom="1440" w:left="1440" w:header="720" w:footer="720" w:gutter="0"/>
       <w:cols w:space="720"/>

</xml_diff>